<commit_message>
Installatie- & Gebruikershandleiding done
</commit_message>
<xml_diff>
--- a/Documentatie/Designdocument .docx
+++ b/Documentatie/Designdocument .docx
@@ -38,7 +38,7 @@
                     <pic:cNvPicPr/>
                   </pic:nvPicPr>
                   <pic:blipFill>
-                    <a:blip r:embed="rId7" cstate="print">
+                    <a:blip r:embed="rId8" cstate="print">
                       <a:extLst>
                         <a:ext uri="{28A0092B-C50C-407E-A947-70E740481C1C}">
                           <a14:useLocalDpi xmlns:a14="http://schemas.microsoft.com/office/drawing/2010/main" val="0"/>
@@ -419,7 +419,7 @@
         </w:rPr>
         <w:fldChar w:fldCharType="separate"/>
       </w:r>
-      <w:hyperlink w:anchor="_Toc31041518" w:history="1">
+      <w:hyperlink w:anchor="_Toc31106371" w:history="1">
         <w:r>
           <w:rPr>
             <w:rStyle w:val="Hyperlink"/>
@@ -446,7 +446,7 @@
             <w:noProof/>
             <w:webHidden/>
           </w:rPr>
-          <w:instrText xml:space="preserve"> PAGEREF _Toc31041518 \h </w:instrText>
+          <w:instrText xml:space="preserve"> PAGEREF _Toc31106371 \h </w:instrText>
         </w:r>
         <w:r>
           <w:rPr>
@@ -466,7 +466,7 @@
             <w:noProof/>
             <w:webHidden/>
           </w:rPr>
-          <w:t>1</w:t>
+          <w:t>2</w:t>
         </w:r>
         <w:r>
           <w:rPr>
@@ -493,7 +493,7 @@
           <w:lang w:val="en-US"/>
         </w:rPr>
       </w:pPr>
-      <w:hyperlink w:anchor="_Toc31041519" w:history="1">
+      <w:hyperlink w:anchor="_Toc31106372" w:history="1">
         <w:r>
           <w:rPr>
             <w:rStyle w:val="Hyperlink"/>
@@ -520,7 +520,7 @@
             <w:noProof/>
             <w:webHidden/>
           </w:rPr>
-          <w:instrText xml:space="preserve"> PAGEREF _Toc31041519 \h </w:instrText>
+          <w:instrText xml:space="preserve"> PAGEREF _Toc31106372 \h </w:instrText>
         </w:r>
         <w:r>
           <w:rPr>
@@ -540,7 +540,7 @@
             <w:noProof/>
             <w:webHidden/>
           </w:rPr>
-          <w:t>1</w:t>
+          <w:t>3</w:t>
         </w:r>
         <w:r>
           <w:rPr>
@@ -567,7 +567,7 @@
           <w:lang w:val="en-US"/>
         </w:rPr>
       </w:pPr>
-      <w:hyperlink w:anchor="_Toc31041520" w:history="1">
+      <w:hyperlink w:anchor="_Toc31106373" w:history="1">
         <w:r>
           <w:rPr>
             <w:rStyle w:val="Hyperlink"/>
@@ -594,7 +594,7 @@
             <w:noProof/>
             <w:webHidden/>
           </w:rPr>
-          <w:instrText xml:space="preserve"> PAGEREF _Toc31041520 \h </w:instrText>
+          <w:instrText xml:space="preserve"> PAGEREF _Toc31106373 \h </w:instrText>
         </w:r>
         <w:r>
           <w:rPr>
@@ -614,7 +614,7 @@
             <w:noProof/>
             <w:webHidden/>
           </w:rPr>
-          <w:t>2</w:t>
+          <w:t>3</w:t>
         </w:r>
         <w:r>
           <w:rPr>
@@ -641,7 +641,7 @@
           <w:lang w:val="en-US"/>
         </w:rPr>
       </w:pPr>
-      <w:hyperlink w:anchor="_Toc31041521" w:history="1">
+      <w:hyperlink w:anchor="_Toc31106374" w:history="1">
         <w:r>
           <w:rPr>
             <w:rStyle w:val="Hyperlink"/>
@@ -668,7 +668,7 @@
             <w:noProof/>
             <w:webHidden/>
           </w:rPr>
-          <w:instrText xml:space="preserve"> PAGEREF _Toc31041521 \h </w:instrText>
+          <w:instrText xml:space="preserve"> PAGEREF _Toc31106374 \h </w:instrText>
         </w:r>
         <w:r>
           <w:rPr>
@@ -688,7 +688,7 @@
             <w:noProof/>
             <w:webHidden/>
           </w:rPr>
-          <w:t>2</w:t>
+          <w:t>4</w:t>
         </w:r>
         <w:r>
           <w:rPr>
@@ -715,7 +715,7 @@
           <w:lang w:val="en-US"/>
         </w:rPr>
       </w:pPr>
-      <w:hyperlink w:anchor="_Toc31041522" w:history="1">
+      <w:hyperlink w:anchor="_Toc31106375" w:history="1">
         <w:r>
           <w:rPr>
             <w:rStyle w:val="Hyperlink"/>
@@ -742,7 +742,7 @@
             <w:noProof/>
             <w:webHidden/>
           </w:rPr>
-          <w:instrText xml:space="preserve"> PAGEREF _Toc31041522 \h </w:instrText>
+          <w:instrText xml:space="preserve"> PAGEREF _Toc31106375 \h </w:instrText>
         </w:r>
         <w:r>
           <w:rPr>
@@ -762,155 +762,7 @@
             <w:noProof/>
             <w:webHidden/>
           </w:rPr>
-          <w:t>2</w:t>
-        </w:r>
-        <w:r>
-          <w:rPr>
-            <w:noProof/>
-            <w:webHidden/>
-          </w:rPr>
-          <w:fldChar w:fldCharType="end"/>
-        </w:r>
-      </w:hyperlink>
-    </w:p>
-    <w:p>
-      <w:pPr>
-        <w:pStyle w:val="TOC1"/>
-        <w:tabs>
-          <w:tab w:val="right" w:leader="dot" w:pos="9010"/>
-        </w:tabs>
-        <w:rPr>
-          <w:rFonts w:asciiTheme="minorHAnsi" w:hAnsiTheme="minorHAnsi" w:cstheme="minorBidi"/>
-          <w:bCs w:val="0"/>
-          <w:iCs w:val="0"/>
-          <w:noProof/>
-          <w:color w:val="auto"/>
-          <w:sz w:val="22"/>
-          <w:lang w:val="en-US"/>
-        </w:rPr>
-      </w:pPr>
-      <w:hyperlink w:anchor="_Toc31041523" w:history="1">
-        <w:r>
-          <w:rPr>
-            <w:rStyle w:val="Hyperlink"/>
-            <w:noProof/>
-          </w:rPr>
-          <w:t>Bronnen</w:t>
-        </w:r>
-        <w:r>
-          <w:rPr>
-            <w:noProof/>
-            <w:webHidden/>
-          </w:rPr>
-          <w:tab/>
-        </w:r>
-        <w:r>
-          <w:rPr>
-            <w:noProof/>
-            <w:webHidden/>
-          </w:rPr>
-          <w:fldChar w:fldCharType="begin"/>
-        </w:r>
-        <w:r>
-          <w:rPr>
-            <w:noProof/>
-            <w:webHidden/>
-          </w:rPr>
-          <w:instrText xml:space="preserve"> PAGEREF _Toc31041523 \h </w:instrText>
-        </w:r>
-        <w:r>
-          <w:rPr>
-            <w:noProof/>
-            <w:webHidden/>
-          </w:rPr>
-        </w:r>
-        <w:r>
-          <w:rPr>
-            <w:noProof/>
-            <w:webHidden/>
-          </w:rPr>
-          <w:fldChar w:fldCharType="separate"/>
-        </w:r>
-        <w:r>
-          <w:rPr>
-            <w:noProof/>
-            <w:webHidden/>
-          </w:rPr>
-          <w:t>2</w:t>
-        </w:r>
-        <w:r>
-          <w:rPr>
-            <w:noProof/>
-            <w:webHidden/>
-          </w:rPr>
-          <w:fldChar w:fldCharType="end"/>
-        </w:r>
-      </w:hyperlink>
-    </w:p>
-    <w:p>
-      <w:pPr>
-        <w:pStyle w:val="TOC1"/>
-        <w:tabs>
-          <w:tab w:val="right" w:leader="dot" w:pos="9010"/>
-        </w:tabs>
-        <w:rPr>
-          <w:rFonts w:asciiTheme="minorHAnsi" w:hAnsiTheme="minorHAnsi" w:cstheme="minorBidi"/>
-          <w:bCs w:val="0"/>
-          <w:iCs w:val="0"/>
-          <w:noProof/>
-          <w:color w:val="auto"/>
-          <w:sz w:val="22"/>
-          <w:lang w:val="en-US"/>
-        </w:rPr>
-      </w:pPr>
-      <w:hyperlink w:anchor="_Toc31041524" w:history="1">
-        <w:r>
-          <w:rPr>
-            <w:rStyle w:val="Hyperlink"/>
-            <w:noProof/>
-          </w:rPr>
-          <w:t>Resultaat</w:t>
-        </w:r>
-        <w:r>
-          <w:rPr>
-            <w:noProof/>
-            <w:webHidden/>
-          </w:rPr>
-          <w:tab/>
-        </w:r>
-        <w:r>
-          <w:rPr>
-            <w:noProof/>
-            <w:webHidden/>
-          </w:rPr>
-          <w:fldChar w:fldCharType="begin"/>
-        </w:r>
-        <w:r>
-          <w:rPr>
-            <w:noProof/>
-            <w:webHidden/>
-          </w:rPr>
-          <w:instrText xml:space="preserve"> PAGEREF _Toc31041524 \h </w:instrText>
-        </w:r>
-        <w:r>
-          <w:rPr>
-            <w:noProof/>
-            <w:webHidden/>
-          </w:rPr>
-        </w:r>
-        <w:r>
-          <w:rPr>
-            <w:noProof/>
-            <w:webHidden/>
-          </w:rPr>
-          <w:fldChar w:fldCharType="separate"/>
-        </w:r>
-        <w:r>
-          <w:rPr>
-            <w:noProof/>
-            <w:webHidden/>
-          </w:rPr>
-          <w:t>2</w:t>
+          <w:t>4</w:t>
         </w:r>
         <w:r>
           <w:rPr>
@@ -987,17 +839,40 @@
     </w:p>
     <w:p>
       <w:pPr>
+        <w:spacing w:after="160" w:line="259" w:lineRule="auto"/>
+        <w:rPr>
+          <w:rFonts w:eastAsiaTheme="majorEastAsia" w:cs="Times New Roman (Headings CS)"/>
+          <w:b/>
+          <w:spacing w:val="-10"/>
+          <w:kern w:val="28"/>
+          <w:sz w:val="72"/>
+          <w:szCs w:val="56"/>
+          <w:lang w:val="nl-NL"/>
+        </w:rPr>
+      </w:pPr>
+      <w:r>
+        <w:rPr>
+          <w:lang w:val="nl-NL"/>
+        </w:rPr>
+        <w:br w:type="page"/>
+      </w:r>
+    </w:p>
+    <w:p>
+      <w:pPr>
         <w:pStyle w:val="Title"/>
         <w:rPr>
           <w:lang w:val="nl-NL"/>
         </w:rPr>
       </w:pPr>
-      <w:r>
-        <w:rPr>
-          <w:lang w:val="nl-NL"/>
-        </w:rPr>
+      <w:proofErr w:type="gramStart"/>
+      <w:r>
+        <w:rPr>
+          <w:lang w:val="nl-NL"/>
+        </w:rPr>
+        <w:lastRenderedPageBreak/>
         <w:t>Design document</w:t>
       </w:r>
+      <w:proofErr w:type="gramEnd"/>
     </w:p>
     <w:p>
       <w:pPr>
@@ -1013,7 +888,7 @@
           <w:lang w:val="nl-BE"/>
         </w:rPr>
       </w:pPr>
-      <w:bookmarkStart w:id="0" w:name="_Toc31041518"/>
+      <w:bookmarkStart w:id="0" w:name="_Toc31106371"/>
       <w:r>
         <w:rPr>
           <w:lang w:val="nl-BE"/>
@@ -1030,7 +905,7 @@
           <w:numId w:val="4"/>
         </w:numPr>
       </w:pPr>
-      <w:hyperlink r:id="rId8" w:history="1">
+      <w:hyperlink r:id="rId9" w:history="1">
         <w:r>
           <w:rPr>
             <w:rStyle w:val="Hyperlink"/>
@@ -1048,8 +923,13 @@
         </w:numPr>
         <w:ind w:left="720"/>
       </w:pPr>
-      <w:r>
-        <w:t>kleuren combinatie spreken mij aan</w:t>
+      <w:proofErr w:type="gramStart"/>
+      <w:r>
+        <w:t>kleuren</w:t>
+      </w:r>
+      <w:proofErr w:type="gramEnd"/>
+      <w:r>
+        <w:t xml:space="preserve"> combinatie spreken mij aan</w:t>
       </w:r>
     </w:p>
     <w:p>
@@ -1060,7 +940,7 @@
           <w:numId w:val="4"/>
         </w:numPr>
       </w:pPr>
-      <w:hyperlink r:id="rId9" w:history="1">
+      <w:hyperlink r:id="rId10" w:history="1">
         <w:r>
           <w:rPr>
             <w:rStyle w:val="Hyperlink"/>
@@ -1078,8 +958,13 @@
         </w:numPr>
         <w:ind w:left="720"/>
       </w:pPr>
-      <w:r>
-        <w:t>kleuren combinatie spreken mij aan</w:t>
+      <w:proofErr w:type="gramStart"/>
+      <w:r>
+        <w:t>kleuren</w:t>
+      </w:r>
+      <w:proofErr w:type="gramEnd"/>
+      <w:r>
+        <w:t xml:space="preserve"> combinatie spreken mij aan</w:t>
       </w:r>
     </w:p>
     <w:p>
@@ -1099,7 +984,7 @@
           <w:lang w:val="nl-BE"/>
         </w:rPr>
       </w:pPr>
-      <w:bookmarkStart w:id="1" w:name="_Toc31041519"/>
+      <w:bookmarkStart w:id="1" w:name="_Toc31106372"/>
       <w:r>
         <w:rPr>
           <w:lang w:val="nl-BE"/>
@@ -1111,86 +996,19 @@
     </w:p>
     <w:p>
       <w:pPr>
-        <w:pStyle w:val="Heading1"/>
         <w:rPr>
           <w:lang w:val="nl-BE"/>
         </w:rPr>
       </w:pPr>
-      <w:bookmarkStart w:id="2" w:name="_Toc31041520"/>
       <w:r>
         <w:rPr>
           <w:noProof/>
         </w:rPr>
         <w:drawing>
-          <wp:inline distT="0" distB="0" distL="0" distR="0" wp14:anchorId="0FA3D40E" wp14:editId="1B0ADEEA">
+          <wp:inline distT="0" distB="0" distL="0" distR="0" wp14:anchorId="00DF4DD0" wp14:editId="11B8E321">
             <wp:extent cx="2686050" cy="4743450"/>
             <wp:effectExtent l="0" t="0" r="0" b="0"/>
             <wp:docPr id="1" name="Picture 1"/>
-            <wp:cNvGraphicFramePr>
-              <a:graphicFrameLocks xmlns:a="http://schemas.openxmlformats.org/drawingml/2006/main" noChangeAspect="1"/>
-            </wp:cNvGraphicFramePr>
-            <a:graphic xmlns:a="http://schemas.openxmlformats.org/drawingml/2006/main">
-              <a:graphicData uri="http://schemas.openxmlformats.org/drawingml/2006/picture">
-                <pic:pic xmlns:pic="http://schemas.openxmlformats.org/drawingml/2006/picture">
-                  <pic:nvPicPr>
-                    <pic:cNvPr id="1" name=""/>
-                    <pic:cNvPicPr/>
-                  </pic:nvPicPr>
-                  <pic:blipFill>
-                    <a:blip r:embed="rId10"/>
-                    <a:stretch>
-                      <a:fillRect/>
-                    </a:stretch>
-                  </pic:blipFill>
-                  <pic:spPr>
-                    <a:xfrm>
-                      <a:off x="0" y="0"/>
-                      <a:ext cx="2686050" cy="4743450"/>
-                    </a:xfrm>
-                    <a:prstGeom prst="rect">
-                      <a:avLst/>
-                    </a:prstGeom>
-                  </pic:spPr>
-                </pic:pic>
-              </a:graphicData>
-            </a:graphic>
-          </wp:inline>
-        </w:drawing>
-      </w:r>
-    </w:p>
-    <w:p>
-      <w:pPr>
-        <w:pStyle w:val="Heading1"/>
-        <w:rPr>
-          <w:lang w:val="nl-BE"/>
-        </w:rPr>
-      </w:pPr>
-    </w:p>
-    <w:p>
-      <w:pPr>
-        <w:pStyle w:val="Heading1"/>
-        <w:rPr>
-          <w:lang w:val="nl-BE"/>
-        </w:rPr>
-      </w:pPr>
-      <w:r>
-        <w:rPr>
-          <w:lang w:val="nl-BE"/>
-        </w:rPr>
-        <w:t>Contrast test</w:t>
-      </w:r>
-      <w:bookmarkEnd w:id="2"/>
-    </w:p>
-    <w:p>
-      <w:r>
-        <w:rPr>
-          <w:noProof/>
-        </w:rPr>
-        <w:drawing>
-          <wp:inline distT="0" distB="0" distL="0" distR="0" wp14:anchorId="156B559C" wp14:editId="17FC6003">
-            <wp:extent cx="5727700" cy="1045210"/>
-            <wp:effectExtent l="0" t="0" r="6350" b="2540"/>
-            <wp:docPr id="3" name="Picture 3"/>
             <wp:cNvGraphicFramePr>
               <a:graphicFrameLocks xmlns:a="http://schemas.openxmlformats.org/drawingml/2006/main" noChangeAspect="1"/>
             </wp:cNvGraphicFramePr>
@@ -1210,7 +1028,7 @@
                   <pic:spPr>
                     <a:xfrm>
                       <a:off x="0" y="0"/>
-                      <a:ext cx="5727700" cy="1045210"/>
+                      <a:ext cx="2686050" cy="4743450"/>
                     </a:xfrm>
                     <a:prstGeom prst="rect">
                       <a:avLst/>
@@ -1224,15 +1042,66 @@
       </w:r>
     </w:p>
     <w:p>
+      <w:pPr>
+        <w:pStyle w:val="Heading1"/>
+        <w:rPr>
+          <w:lang w:val="nl-BE"/>
+        </w:rPr>
+      </w:pPr>
+    </w:p>
+    <w:p>
+      <w:pPr>
+        <w:pStyle w:val="Heading1"/>
+        <w:rPr>
+          <w:lang w:val="nl-BE"/>
+        </w:rPr>
+      </w:pPr>
+    </w:p>
+    <w:p>
+      <w:pPr>
+        <w:spacing w:after="160" w:line="259" w:lineRule="auto"/>
+        <w:rPr>
+          <w:rFonts w:eastAsiaTheme="majorEastAsia" w:cstheme="majorBidi"/>
+          <w:b/>
+          <w:sz w:val="40"/>
+          <w:szCs w:val="32"/>
+          <w:lang w:val="nl-BE"/>
+        </w:rPr>
+      </w:pPr>
+      <w:bookmarkStart w:id="2" w:name="_Toc31106373"/>
+      <w:r>
+        <w:rPr>
+          <w:lang w:val="nl-BE"/>
+        </w:rPr>
+        <w:br w:type="page"/>
+      </w:r>
+    </w:p>
+    <w:p>
+      <w:pPr>
+        <w:pStyle w:val="Heading1"/>
+        <w:rPr>
+          <w:lang w:val="nl-BE"/>
+        </w:rPr>
+      </w:pPr>
+      <w:r>
+        <w:rPr>
+          <w:lang w:val="nl-BE"/>
+        </w:rPr>
+        <w:lastRenderedPageBreak/>
+        <w:t>Contrast test</w:t>
+      </w:r>
+      <w:bookmarkEnd w:id="2"/>
+    </w:p>
+    <w:p>
       <w:r>
         <w:rPr>
           <w:noProof/>
         </w:rPr>
         <w:drawing>
-          <wp:inline distT="0" distB="0" distL="0" distR="0" wp14:anchorId="36E9CF61" wp14:editId="7BAB7856">
-            <wp:extent cx="5727700" cy="1009650"/>
-            <wp:effectExtent l="0" t="0" r="6350" b="0"/>
-            <wp:docPr id="4" name="Picture 4"/>
+          <wp:inline distT="0" distB="0" distL="0" distR="0" wp14:anchorId="156B559C" wp14:editId="17FC6003">
+            <wp:extent cx="5727700" cy="1045210"/>
+            <wp:effectExtent l="0" t="0" r="6350" b="2540"/>
+            <wp:docPr id="3" name="Picture 3"/>
             <wp:cNvGraphicFramePr>
               <a:graphicFrameLocks xmlns:a="http://schemas.openxmlformats.org/drawingml/2006/main" noChangeAspect="1"/>
             </wp:cNvGraphicFramePr>
@@ -1252,7 +1121,7 @@
                   <pic:spPr>
                     <a:xfrm>
                       <a:off x="0" y="0"/>
-                      <a:ext cx="5727700" cy="1009650"/>
+                      <a:ext cx="5727700" cy="1045210"/>
                     </a:xfrm>
                     <a:prstGeom prst="rect">
                       <a:avLst/>
@@ -1270,12 +1139,11 @@
         <w:rPr>
           <w:noProof/>
         </w:rPr>
-        <w:lastRenderedPageBreak/>
         <w:drawing>
-          <wp:inline distT="0" distB="0" distL="0" distR="0" wp14:anchorId="777B66AB" wp14:editId="357A0C32">
-            <wp:extent cx="5727700" cy="1010920"/>
+          <wp:inline distT="0" distB="0" distL="0" distR="0" wp14:anchorId="36E9CF61" wp14:editId="7BAB7856">
+            <wp:extent cx="5727700" cy="1009650"/>
             <wp:effectExtent l="0" t="0" r="6350" b="0"/>
-            <wp:docPr id="5" name="Picture 5"/>
+            <wp:docPr id="4" name="Picture 4"/>
             <wp:cNvGraphicFramePr>
               <a:graphicFrameLocks xmlns:a="http://schemas.openxmlformats.org/drawingml/2006/main" noChangeAspect="1"/>
             </wp:cNvGraphicFramePr>
@@ -1295,6 +1163,48 @@
                   <pic:spPr>
                     <a:xfrm>
                       <a:off x="0" y="0"/>
+                      <a:ext cx="5727700" cy="1009650"/>
+                    </a:xfrm>
+                    <a:prstGeom prst="rect">
+                      <a:avLst/>
+                    </a:prstGeom>
+                  </pic:spPr>
+                </pic:pic>
+              </a:graphicData>
+            </a:graphic>
+          </wp:inline>
+        </w:drawing>
+      </w:r>
+    </w:p>
+    <w:p>
+      <w:r>
+        <w:rPr>
+          <w:noProof/>
+        </w:rPr>
+        <w:drawing>
+          <wp:inline distT="0" distB="0" distL="0" distR="0" wp14:anchorId="777B66AB" wp14:editId="357A0C32">
+            <wp:extent cx="5727700" cy="1010920"/>
+            <wp:effectExtent l="0" t="0" r="6350" b="0"/>
+            <wp:docPr id="5" name="Picture 5"/>
+            <wp:cNvGraphicFramePr>
+              <a:graphicFrameLocks xmlns:a="http://schemas.openxmlformats.org/drawingml/2006/main" noChangeAspect="1"/>
+            </wp:cNvGraphicFramePr>
+            <a:graphic xmlns:a="http://schemas.openxmlformats.org/drawingml/2006/main">
+              <a:graphicData uri="http://schemas.openxmlformats.org/drawingml/2006/picture">
+                <pic:pic xmlns:pic="http://schemas.openxmlformats.org/drawingml/2006/picture">
+                  <pic:nvPicPr>
+                    <pic:cNvPr id="1" name=""/>
+                    <pic:cNvPicPr/>
+                  </pic:nvPicPr>
+                  <pic:blipFill>
+                    <a:blip r:embed="rId14"/>
+                    <a:stretch>
+                      <a:fillRect/>
+                    </a:stretch>
+                  </pic:blipFill>
+                  <pic:spPr>
+                    <a:xfrm>
+                      <a:off x="0" y="0"/>
                       <a:ext cx="5727700" cy="1010920"/>
                     </a:xfrm>
                     <a:prstGeom prst="rect">
@@ -1319,16 +1229,37 @@
     </w:p>
     <w:p>
       <w:pPr>
+        <w:spacing w:after="160" w:line="259" w:lineRule="auto"/>
+        <w:rPr>
+          <w:rFonts w:eastAsiaTheme="majorEastAsia" w:cstheme="majorBidi"/>
+          <w:b/>
+          <w:sz w:val="40"/>
+          <w:szCs w:val="32"/>
+          <w:lang w:val="nl-BE"/>
+        </w:rPr>
+      </w:pPr>
+      <w:bookmarkStart w:id="3" w:name="_Toc31106374"/>
+      <w:r>
+        <w:rPr>
+          <w:lang w:val="nl-BE"/>
+        </w:rPr>
+        <w:br w:type="page"/>
+      </w:r>
+    </w:p>
+    <w:p>
+      <w:pPr>
         <w:pStyle w:val="Heading1"/>
         <w:rPr>
           <w:lang w:val="nl-BE"/>
         </w:rPr>
       </w:pPr>
-      <w:bookmarkStart w:id="3" w:name="_Toc31041521"/>
+      <w:bookmarkStart w:id="4" w:name="_GoBack"/>
+      <w:bookmarkEnd w:id="4"/>
       <w:r>
         <w:rPr>
           <w:lang w:val="nl-BE"/>
         </w:rPr>
+        <w:lastRenderedPageBreak/>
         <w:t>Typografie</w:t>
       </w:r>
       <w:bookmarkEnd w:id="3"/>
@@ -1358,7 +1289,12 @@
       </w:r>
     </w:p>
     <w:p>
-      <w:hyperlink r:id="rId14" w:history="1">
+      <w:pPr>
+        <w:rPr>
+          <w:lang w:val="nl-BE"/>
+        </w:rPr>
+      </w:pPr>
+      <w:hyperlink r:id="rId15" w:history="1">
         <w:r>
           <w:rPr>
             <w:rStyle w:val="Hyperlink"/>
@@ -1376,16 +1312,24 @@
           <w:lang w:val="nl-BE"/>
         </w:rPr>
       </w:pPr>
+      <w:proofErr w:type="gramStart"/>
       <w:r>
         <w:rPr>
           <w:lang w:val="nl-BE"/>
         </w:rPr>
-        <w:t xml:space="preserve">wij </w:t>
-      </w:r>
+        <w:t>wij</w:t>
+      </w:r>
+      <w:proofErr w:type="gramEnd"/>
       <w:r>
         <w:rPr>
           <w:lang w:val="nl-BE"/>
         </w:rPr>
+        <w:t xml:space="preserve"> </w:t>
+      </w:r>
+      <w:r>
+        <w:rPr>
+          <w:lang w:val="nl-BE"/>
+        </w:rPr>
         <w:t>hebben gekozen omdat het een mooi, speels uiterlijk had.</w:t>
       </w:r>
     </w:p>
@@ -1396,7 +1340,7 @@
           <w:lang w:val="nl-BE"/>
         </w:rPr>
       </w:pPr>
-      <w:bookmarkStart w:id="4" w:name="_Toc31041522"/>
+      <w:bookmarkStart w:id="5" w:name="_Toc31106375"/>
       <w:proofErr w:type="spellStart"/>
       <w:r>
         <w:rPr>
@@ -1404,7 +1348,7 @@
         </w:rPr>
         <w:t>Icons</w:t>
       </w:r>
-      <w:bookmarkEnd w:id="4"/>
+      <w:bookmarkEnd w:id="5"/>
       <w:proofErr w:type="spellEnd"/>
     </w:p>
     <w:p>
@@ -1434,10 +1378,10 @@
                     <pic:cNvPicPr/>
                   </pic:nvPicPr>
                   <pic:blipFill>
-                    <a:blip r:embed="rId15">
+                    <a:blip r:embed="rId16">
                       <a:extLst>
                         <a:ext uri="{96DAC541-7B7A-43D3-8B79-37D633B846F1}">
-                          <asvg:svgBlip xmlns:asvg="http://schemas.microsoft.com/office/drawing/2016/SVG/main" r:embed="rId16"/>
+                          <asvg:svgBlip xmlns:asvg="http://schemas.microsoft.com/office/drawing/2016/SVG/main" r:embed="rId17"/>
                         </a:ext>
                       </a:extLst>
                     </a:blip>
@@ -1487,10 +1431,10 @@
                     <pic:cNvPicPr/>
                   </pic:nvPicPr>
                   <pic:blipFill>
-                    <a:blip r:embed="rId17">
+                    <a:blip r:embed="rId18">
                       <a:extLst>
                         <a:ext uri="{96DAC541-7B7A-43D3-8B79-37D633B846F1}">
-                          <asvg:svgBlip xmlns:asvg="http://schemas.microsoft.com/office/drawing/2016/SVG/main" r:embed="rId18"/>
+                          <asvg:svgBlip xmlns:asvg="http://schemas.microsoft.com/office/drawing/2016/SVG/main" r:embed="rId19"/>
                         </a:ext>
                       </a:extLst>
                     </a:blip>
@@ -1540,10 +1484,10 @@
                     <pic:cNvPicPr/>
                   </pic:nvPicPr>
                   <pic:blipFill>
-                    <a:blip r:embed="rId19">
+                    <a:blip r:embed="rId20">
                       <a:extLst>
                         <a:ext uri="{96DAC541-7B7A-43D3-8B79-37D633B846F1}">
-                          <asvg:svgBlip xmlns:asvg="http://schemas.microsoft.com/office/drawing/2016/SVG/main" r:embed="rId20"/>
+                          <asvg:svgBlip xmlns:asvg="http://schemas.microsoft.com/office/drawing/2016/SVG/main" r:embed="rId21"/>
                         </a:ext>
                       </a:extLst>
                     </a:blip>
@@ -1573,7 +1517,7 @@
           <w:lang w:val="nl-BE"/>
         </w:rPr>
       </w:pPr>
-      <w:hyperlink r:id="rId21" w:history="1">
+      <w:hyperlink r:id="rId22" w:history="1">
         <w:r>
           <w:rPr>
             <w:rStyle w:val="Hyperlink"/>
@@ -1589,8 +1533,6 @@
           <w:lang w:val="nl-NL"/>
         </w:rPr>
       </w:pPr>
-      <w:bookmarkStart w:id="5" w:name="_GoBack"/>
-      <w:bookmarkEnd w:id="5"/>
     </w:p>
     <w:p>
       <w:pPr>
@@ -1607,11 +1549,11 @@
       </w:pPr>
     </w:p>
     <w:sectPr>
-      <w:headerReference w:type="default" r:id="rId22"/>
-      <w:footerReference w:type="even" r:id="rId23"/>
-      <w:footerReference w:type="default" r:id="rId24"/>
-      <w:headerReference w:type="first" r:id="rId25"/>
-      <w:footerReference w:type="first" r:id="rId26"/>
+      <w:headerReference w:type="default" r:id="rId23"/>
+      <w:footerReference w:type="even" r:id="rId24"/>
+      <w:footerReference w:type="default" r:id="rId25"/>
+      <w:headerReference w:type="first" r:id="rId26"/>
+      <w:footerReference w:type="first" r:id="rId27"/>
       <w:pgSz w:w="11900" w:h="16840"/>
       <w:pgMar w:top="1440" w:right="1440" w:bottom="1440" w:left="1440" w:header="567" w:footer="567" w:gutter="0"/>
       <w:pgNumType w:start="0"/>
@@ -1762,6 +1704,11 @@
         <w:docPartUnique/>
       </w:docPartObj>
     </w:sdtPr>
+    <w:sdtEndPr>
+      <w:rPr>
+        <w:rStyle w:val="PageNumber"/>
+      </w:rPr>
+    </w:sdtEndPr>
     <w:sdtContent>
       <w:p>
         <w:pPr>
@@ -1861,16 +1808,7 @@
       <w:pStyle w:val="Footer"/>
     </w:pPr>
     <w:r>
-      <w:t xml:space="preserve">Eindopdracht </w:t>
-    </w:r>
-    <w:r>
-      <w:t>ProjEcT1</w:t>
-    </w:r>
-    <w:r>
-      <w:t xml:space="preserve"> </w:t>
-    </w:r>
-    <w:r>
-      <w:t xml:space="preserve">- </w:t>
+      <w:t xml:space="preserve">Eindopdracht ProjEcT1 - </w:t>
     </w:r>
     <w:r>
       <w:fldChar w:fldCharType="begin"/>
@@ -1885,7 +1823,7 @@
       <w:rPr>
         <w:noProof/>
       </w:rPr>
-      <w:t>27/01/2020</w:t>
+      <w:t>28/01/2020</w:t>
     </w:r>
     <w:r>
       <w:fldChar w:fldCharType="end"/>
@@ -2497,6 +2435,7 @@
     <w:lsdException w:name="HTML Sample" w:semiHidden="1" w:unhideWhenUsed="1"/>
     <w:lsdException w:name="HTML Typewriter" w:semiHidden="1" w:unhideWhenUsed="1"/>
     <w:lsdException w:name="HTML Variable" w:semiHidden="1" w:unhideWhenUsed="1"/>
+    <w:lsdException w:name="Normal Table" w:semiHidden="1" w:unhideWhenUsed="1"/>
     <w:lsdException w:name="annotation subject" w:semiHidden="1" w:unhideWhenUsed="1"/>
     <w:lsdException w:name="No List" w:semiHidden="1" w:unhideWhenUsed="1"/>
     <w:lsdException w:name="Outline List 1" w:semiHidden="1" w:unhideWhenUsed="1"/>
@@ -2542,9 +2481,11 @@
     <w:lsdException w:name="Table Subtle 1" w:semiHidden="1" w:unhideWhenUsed="1"/>
     <w:lsdException w:name="Table Subtle 2" w:semiHidden="1" w:unhideWhenUsed="1"/>
     <w:lsdException w:name="Table Web 1" w:semiHidden="1" w:unhideWhenUsed="1"/>
+    <w:lsdException w:name="Table Web 2" w:semiHidden="1" w:unhideWhenUsed="1"/>
     <w:lsdException w:name="Table Web 3" w:semiHidden="1" w:unhideWhenUsed="1"/>
     <w:lsdException w:name="Balloon Text" w:semiHidden="1" w:unhideWhenUsed="1"/>
     <w:lsdException w:name="Table Grid" w:uiPriority="39"/>
+    <w:lsdException w:name="Table Theme" w:semiHidden="1" w:unhideWhenUsed="1"/>
     <w:lsdException w:name="Placeholder Text" w:semiHidden="1"/>
     <w:lsdException w:name="No Spacing" w:uiPriority="1" w:qFormat="1"/>
     <w:lsdException w:name="Light Shading" w:uiPriority="60"/>
@@ -3236,6 +3177,47 @@
       <w:u w:val="single"/>
     </w:rPr>
   </w:style>
+  <w:style w:type="paragraph" w:styleId="FootnoteText">
+    <w:name w:val="footnote text"/>
+    <w:basedOn w:val="Normal"/>
+    <w:link w:val="FootnoteTextChar"/>
+    <w:uiPriority w:val="99"/>
+    <w:semiHidden/>
+    <w:unhideWhenUsed/>
+    <w:rsid w:val="004A2B4C"/>
+    <w:pPr>
+      <w:spacing w:after="0"/>
+    </w:pPr>
+    <w:rPr>
+      <w:sz w:val="20"/>
+      <w:szCs w:val="20"/>
+    </w:rPr>
+  </w:style>
+  <w:style w:type="character" w:customStyle="1" w:styleId="FootnoteTextChar">
+    <w:name w:val="Footnote Text Char"/>
+    <w:basedOn w:val="DefaultParagraphFont"/>
+    <w:link w:val="FootnoteText"/>
+    <w:uiPriority w:val="99"/>
+    <w:semiHidden/>
+    <w:rsid w:val="004A2B4C"/>
+    <w:rPr>
+      <w:rFonts w:ascii="Inter UI" w:hAnsi="Inter UI"/>
+      <w:sz w:val="20"/>
+      <w:szCs w:val="20"/>
+      <w:lang w:val="en-GB"/>
+    </w:rPr>
+  </w:style>
+  <w:style w:type="character" w:styleId="FootnoteReference">
+    <w:name w:val="footnote reference"/>
+    <w:basedOn w:val="DefaultParagraphFont"/>
+    <w:uiPriority w:val="99"/>
+    <w:semiHidden/>
+    <w:unhideWhenUsed/>
+    <w:rsid w:val="004A2B4C"/>
+    <w:rPr>
+      <w:vertAlign w:val="superscript"/>
+    </w:rPr>
+  </w:style>
 </w:styles>
 </file>
 
@@ -3532,4 +3514,16 @@
     </a:ext>
   </a:extLst>
 </a:theme>
+</file>
+
+<file path=customXml/item1.xml><?xml version="1.0" encoding="utf-8"?>
+<b:Sources xmlns:b="http://schemas.openxmlformats.org/officeDocument/2006/bibliography" xmlns="http://schemas.openxmlformats.org/officeDocument/2006/bibliography" SelectedStyle="\APASixthEditionOfficeOnline.xsl" StyleName="APA" Version="6"/>
+</file>
+
+<file path=customXml/itemProps1.xml><?xml version="1.0" encoding="utf-8"?>
+<ds:datastoreItem xmlns:ds="http://schemas.openxmlformats.org/officeDocument/2006/customXml" ds:itemID="{1999CDCA-3727-4DB9-A522-94AAF3388904}">
+  <ds:schemaRefs>
+    <ds:schemaRef ds:uri="http://schemas.openxmlformats.org/officeDocument/2006/bibliography"/>
+  </ds:schemaRefs>
+</ds:datastoreItem>
 </file>
</xml_diff>